<commit_message>
Iteration 2 UML Diagram Added
</commit_message>
<xml_diff>
--- a/Docs/BandCamp.docx
+++ b/Docs/BandCamp.docx
@@ -471,46 +471,6 @@
     </w:p>
     <w:p>
       <w:pPr>
-        <w:numPr>
-          <w:ilvl w:val="0"/>
-          <w:numId w:val="2"/>
-        </w:numPr>
-        <w:spacing w:before="100" w:beforeAutospacing="1" w:after="100" w:afterAutospacing="1" w:line="240" w:lineRule="auto"/>
-        <w:rPr>
-          <w:color w:val="000000"/>
-          <w:sz w:val="27"/>
-          <w:szCs w:val="27"/>
-        </w:rPr>
-      </w:pPr>
-      <w:r>
-        <w:rPr>
-          <w:color w:val="000000"/>
-          <w:sz w:val="27"/>
-          <w:szCs w:val="27"/>
-        </w:rPr>
-        <w:t xml:space="preserve">4a3. </w:t>
-      </w:r>
-      <w:proofErr w:type="gramStart"/>
-      <w:r>
-        <w:rPr>
-          <w:color w:val="000000"/>
-          <w:sz w:val="27"/>
-          <w:szCs w:val="27"/>
-        </w:rPr>
-        <w:t>Back</w:t>
-      </w:r>
-      <w:proofErr w:type="gramEnd"/>
-      <w:r>
-        <w:rPr>
-          <w:color w:val="000000"/>
-          <w:sz w:val="27"/>
-          <w:szCs w:val="27"/>
-        </w:rPr>
-        <w:t xml:space="preserve"> to step 1.</w:t>
-      </w:r>
-    </w:p>
-    <w:p>
-      <w:pPr>
         <w:pStyle w:val="NormalWeb"/>
         <w:rPr>
           <w:color w:val="000000"/>
@@ -593,7 +553,6 @@
         <w:pStyle w:val="Heading2"/>
       </w:pPr>
       <w:r>
-        <w:lastRenderedPageBreak/>
         <w:t xml:space="preserve">Textual Analysis </w:t>
       </w:r>
     </w:p>
@@ -611,7 +570,11 @@
         </w:numPr>
       </w:pPr>
       <w:r>
+        <w:lastRenderedPageBreak/>
         <w:t>Member</w:t>
+      </w:r>
+      <w:r>
+        <w:t xml:space="preserve"> </w:t>
       </w:r>
     </w:p>
     <w:p>
@@ -624,6 +587,18 @@
       </w:pPr>
       <w:r>
         <w:t>Song</w:t>
+      </w:r>
+    </w:p>
+    <w:p>
+      <w:pPr>
+        <w:pStyle w:val="ListParagraph"/>
+        <w:numPr>
+          <w:ilvl w:val="0"/>
+          <w:numId w:val="3"/>
+        </w:numPr>
+      </w:pPr>
+      <w:r>
+        <w:t>Title</w:t>
       </w:r>
     </w:p>
     <w:p>
@@ -789,7 +764,20 @@
         <w:pStyle w:val="Heading2"/>
       </w:pPr>
     </w:p>
-    <w:p>
+    <w:p/>
+    <w:p>
+      <w:pPr>
+        <w:pStyle w:val="ListParagraph"/>
+      </w:pPr>
+      <w:r>
+        <w:lastRenderedPageBreak/>
+        <w:t>Iteration 2</w:t>
+      </w:r>
+    </w:p>
+    <w:p>
+      <w:pPr>
+        <w:pStyle w:val="ListParagraph"/>
+      </w:pPr>
       <w:bookmarkStart w:id="0" w:name="_GoBack"/>
       <w:bookmarkEnd w:id="0"/>
     </w:p>
@@ -797,6 +785,47 @@
       <w:pPr>
         <w:pStyle w:val="ListParagraph"/>
       </w:pPr>
+      <w:r>
+        <w:rPr>
+          <w:noProof/>
+          <w:lang w:eastAsia="en-IE"/>
+        </w:rPr>
+        <w:drawing>
+          <wp:inline distT="0" distB="0" distL="0" distR="0" wp14:anchorId="413B4BFE" wp14:editId="75C5CA5D">
+            <wp:extent cx="5731510" cy="5146040"/>
+            <wp:effectExtent l="0" t="0" r="2540" b="0"/>
+            <wp:docPr id="3" name="Picture 3"/>
+            <wp:cNvGraphicFramePr>
+              <a:graphicFrameLocks xmlns:a="http://schemas.openxmlformats.org/drawingml/2006/main" noChangeAspect="1"/>
+            </wp:cNvGraphicFramePr>
+            <a:graphic xmlns:a="http://schemas.openxmlformats.org/drawingml/2006/main">
+              <a:graphicData uri="http://schemas.openxmlformats.org/drawingml/2006/picture">
+                <pic:pic xmlns:pic="http://schemas.openxmlformats.org/drawingml/2006/picture">
+                  <pic:nvPicPr>
+                    <pic:cNvPr id="1" name=""/>
+                    <pic:cNvPicPr/>
+                  </pic:nvPicPr>
+                  <pic:blipFill>
+                    <a:blip r:embed="rId7"/>
+                    <a:stretch>
+                      <a:fillRect/>
+                    </a:stretch>
+                  </pic:blipFill>
+                  <pic:spPr>
+                    <a:xfrm>
+                      <a:off x="0" y="0"/>
+                      <a:ext cx="5731510" cy="5146040"/>
+                    </a:xfrm>
+                    <a:prstGeom prst="rect">
+                      <a:avLst/>
+                    </a:prstGeom>
+                  </pic:spPr>
+                </pic:pic>
+              </a:graphicData>
+            </a:graphic>
+          </wp:inline>
+        </w:drawing>
+      </w:r>
     </w:p>
     <w:sectPr>
       <w:pgSz w:w="11906" w:h="16838"/>

</xml_diff>

<commit_message>
Modified Use Case 1.13
</commit_message>
<xml_diff>
--- a/Docs/BandCamp.docx
+++ b/Docs/BandCamp.docx
@@ -27,25 +27,19 @@
           <w:color w:val="000000"/>
         </w:rPr>
       </w:pPr>
-      <w:r>
-        <w:rPr>
-          <w:color w:val="000000"/>
-        </w:rPr>
-        <w:t xml:space="preserve">Bandcamp Use Case 1.13: Search </w:t>
-      </w:r>
-      <w:proofErr w:type="gramStart"/>
-      <w:r>
-        <w:rPr>
-          <w:color w:val="000000"/>
-        </w:rPr>
-        <w:t>For</w:t>
-      </w:r>
-      <w:proofErr w:type="gramEnd"/>
-      <w:r>
-        <w:rPr>
-          <w:color w:val="000000"/>
-        </w:rPr>
-        <w:t xml:space="preserve"> Music</w:t>
+      <w:proofErr w:type="spellStart"/>
+      <w:r>
+        <w:rPr>
+          <w:color w:val="000000"/>
+        </w:rPr>
+        <w:t>Bandcamp</w:t>
+      </w:r>
+      <w:proofErr w:type="spellEnd"/>
+      <w:r>
+        <w:rPr>
+          <w:color w:val="000000"/>
+        </w:rPr>
+        <w:t xml:space="preserve"> Use Case 1.13: Search For all Songs with Matching Title or Matching Artist</w:t>
       </w:r>
     </w:p>
     <w:p>
@@ -289,7 +283,7 @@
       <w:pPr>
         <w:numPr>
           <w:ilvl w:val="0"/>
-          <w:numId w:val="1"/>
+          <w:numId w:val="5"/>
         </w:numPr>
         <w:spacing w:before="100" w:beforeAutospacing="1" w:after="100" w:afterAutospacing="1" w:line="240" w:lineRule="auto"/>
         <w:rPr>
@@ -304,14 +298,14 @@
           <w:sz w:val="27"/>
           <w:szCs w:val="27"/>
         </w:rPr>
-        <w:t>Member types song title into search function.</w:t>
+        <w:t>Member types song title or Artist name into search function.</w:t>
       </w:r>
     </w:p>
     <w:p>
       <w:pPr>
         <w:numPr>
           <w:ilvl w:val="0"/>
-          <w:numId w:val="1"/>
+          <w:numId w:val="5"/>
         </w:numPr>
         <w:spacing w:before="100" w:beforeAutospacing="1" w:after="100" w:afterAutospacing="1" w:line="240" w:lineRule="auto"/>
         <w:rPr>
@@ -333,7 +327,7 @@
       <w:pPr>
         <w:numPr>
           <w:ilvl w:val="0"/>
-          <w:numId w:val="1"/>
+          <w:numId w:val="5"/>
         </w:numPr>
         <w:spacing w:before="100" w:beforeAutospacing="1" w:after="100" w:afterAutospacing="1" w:line="240" w:lineRule="auto"/>
         <w:rPr>
@@ -348,14 +342,14 @@
           <w:sz w:val="27"/>
           <w:szCs w:val="27"/>
         </w:rPr>
-        <w:t>System looks for matching song title.</w:t>
+        <w:t>System looks for songs matching criteria.</w:t>
       </w:r>
     </w:p>
     <w:p>
       <w:pPr>
         <w:numPr>
           <w:ilvl w:val="0"/>
-          <w:numId w:val="1"/>
+          <w:numId w:val="5"/>
         </w:numPr>
         <w:spacing w:before="100" w:beforeAutospacing="1" w:after="100" w:afterAutospacing="1" w:line="240" w:lineRule="auto"/>
         <w:rPr>
@@ -370,7 +364,7 @@
           <w:sz w:val="27"/>
           <w:szCs w:val="27"/>
         </w:rPr>
-        <w:t>First matching song details are displayed to member.</w:t>
+        <w:t>Matching song and artist is displayed to member.</w:t>
       </w:r>
     </w:p>
     <w:p>
@@ -429,7 +423,7 @@
       <w:pPr>
         <w:numPr>
           <w:ilvl w:val="0"/>
-          <w:numId w:val="2"/>
+          <w:numId w:val="6"/>
         </w:numPr>
         <w:spacing w:before="100" w:beforeAutospacing="1" w:after="100" w:afterAutospacing="1" w:line="240" w:lineRule="auto"/>
         <w:rPr>
@@ -451,7 +445,7 @@
       <w:pPr>
         <w:numPr>
           <w:ilvl w:val="0"/>
-          <w:numId w:val="2"/>
+          <w:numId w:val="6"/>
         </w:numPr>
         <w:spacing w:before="100" w:beforeAutospacing="1" w:after="100" w:afterAutospacing="1" w:line="240" w:lineRule="auto"/>
         <w:rPr>
@@ -471,6 +465,46 @@
     </w:p>
     <w:p>
       <w:pPr>
+        <w:numPr>
+          <w:ilvl w:val="0"/>
+          <w:numId w:val="6"/>
+        </w:numPr>
+        <w:spacing w:before="100" w:beforeAutospacing="1" w:after="100" w:afterAutospacing="1" w:line="240" w:lineRule="auto"/>
+        <w:rPr>
+          <w:color w:val="000000"/>
+          <w:sz w:val="27"/>
+          <w:szCs w:val="27"/>
+        </w:rPr>
+      </w:pPr>
+      <w:r>
+        <w:rPr>
+          <w:color w:val="000000"/>
+          <w:sz w:val="27"/>
+          <w:szCs w:val="27"/>
+        </w:rPr>
+        <w:t xml:space="preserve">4a3. </w:t>
+      </w:r>
+      <w:proofErr w:type="gramStart"/>
+      <w:r>
+        <w:rPr>
+          <w:color w:val="000000"/>
+          <w:sz w:val="27"/>
+          <w:szCs w:val="27"/>
+        </w:rPr>
+        <w:t>Back</w:t>
+      </w:r>
+      <w:proofErr w:type="gramEnd"/>
+      <w:r>
+        <w:rPr>
+          <w:color w:val="000000"/>
+          <w:sz w:val="27"/>
+          <w:szCs w:val="27"/>
+        </w:rPr>
+        <w:t xml:space="preserve"> to step 1.</w:t>
+      </w:r>
+    </w:p>
+    <w:p>
+      <w:pPr>
         <w:pStyle w:val="NormalWeb"/>
         <w:rPr>
           <w:color w:val="000000"/>
@@ -541,12 +575,166 @@
           <w:szCs w:val="27"/>
         </w:rPr>
         <w:t>High</w:t>
+      </w:r>
+    </w:p>
+    <w:p>
+      <w:pPr>
+        <w:pStyle w:val="NormalWeb"/>
+        <w:rPr>
+          <w:color w:val="000000"/>
+          <w:sz w:val="27"/>
+          <w:szCs w:val="27"/>
+        </w:rPr>
+      </w:pPr>
+      <w:r>
+        <w:rPr>
+          <w:rStyle w:val="Strong"/>
+          <w:rFonts w:eastAsiaTheme="majorEastAsia"/>
+          <w:color w:val="000000"/>
+          <w:sz w:val="27"/>
+          <w:szCs w:val="27"/>
+        </w:rPr>
+        <w:t>Open Issues:</w:t>
+      </w:r>
+    </w:p>
+    <w:p>
+      <w:pPr>
+        <w:pStyle w:val="NormalWeb"/>
+        <w:rPr>
+          <w:color w:val="000000"/>
+          <w:sz w:val="27"/>
+          <w:szCs w:val="27"/>
+        </w:rPr>
+      </w:pPr>
+      <w:r>
+        <w:rPr>
+          <w:color w:val="000000"/>
+          <w:sz w:val="27"/>
+          <w:szCs w:val="27"/>
+        </w:rPr>
+        <w:t>Textual Analysis</w:t>
+      </w:r>
+    </w:p>
+    <w:p>
+      <w:pPr>
+        <w:numPr>
+          <w:ilvl w:val="0"/>
+          <w:numId w:val="7"/>
+        </w:numPr>
+        <w:spacing w:before="100" w:beforeAutospacing="1" w:after="100" w:afterAutospacing="1" w:line="240" w:lineRule="auto"/>
+        <w:rPr>
+          <w:color w:val="000000"/>
+          <w:sz w:val="27"/>
+          <w:szCs w:val="27"/>
+        </w:rPr>
+      </w:pPr>
+      <w:r>
+        <w:rPr>
+          <w:color w:val="000000"/>
+          <w:sz w:val="27"/>
+          <w:szCs w:val="27"/>
+        </w:rPr>
+        <w:t>Artist (this is a role a member can perform)</w:t>
+      </w:r>
+    </w:p>
+    <w:p>
+      <w:pPr>
+        <w:numPr>
+          <w:ilvl w:val="0"/>
+          <w:numId w:val="7"/>
+        </w:numPr>
+        <w:spacing w:before="100" w:beforeAutospacing="1" w:after="100" w:afterAutospacing="1" w:line="240" w:lineRule="auto"/>
+        <w:rPr>
+          <w:color w:val="000000"/>
+          <w:sz w:val="27"/>
+          <w:szCs w:val="27"/>
+        </w:rPr>
+      </w:pPr>
+      <w:r>
+        <w:rPr>
+          <w:color w:val="000000"/>
+          <w:sz w:val="27"/>
+          <w:szCs w:val="27"/>
+        </w:rPr>
+        <w:t>Title - This should have been included in first iteration. It was decided this would not be made a class but rather an attribute of song.</w:t>
+      </w:r>
+    </w:p>
+    <w:p>
+      <w:pPr>
+        <w:numPr>
+          <w:ilvl w:val="0"/>
+          <w:numId w:val="7"/>
+        </w:numPr>
+        <w:spacing w:before="100" w:beforeAutospacing="1" w:after="100" w:afterAutospacing="1" w:line="240" w:lineRule="auto"/>
+        <w:rPr>
+          <w:color w:val="000000"/>
+          <w:sz w:val="27"/>
+          <w:szCs w:val="27"/>
+        </w:rPr>
+      </w:pPr>
+      <w:r>
+        <w:rPr>
+          <w:color w:val="000000"/>
+          <w:sz w:val="27"/>
+          <w:szCs w:val="27"/>
+        </w:rPr>
+        <w:t>Song</w:t>
+      </w:r>
+    </w:p>
+    <w:p>
+      <w:pPr>
+        <w:numPr>
+          <w:ilvl w:val="0"/>
+          <w:numId w:val="7"/>
+        </w:numPr>
+        <w:spacing w:before="100" w:beforeAutospacing="1" w:after="100" w:afterAutospacing="1" w:line="240" w:lineRule="auto"/>
+        <w:rPr>
+          <w:color w:val="000000"/>
+          <w:sz w:val="27"/>
+          <w:szCs w:val="27"/>
+        </w:rPr>
+      </w:pPr>
+      <w:r>
+        <w:rPr>
+          <w:color w:val="000000"/>
+          <w:sz w:val="27"/>
+          <w:szCs w:val="27"/>
+        </w:rPr>
+        <w:lastRenderedPageBreak/>
+        <w:t>Member</w:t>
+      </w:r>
+    </w:p>
+    <w:p>
+      <w:pPr>
+        <w:numPr>
+          <w:ilvl w:val="0"/>
+          <w:numId w:val="7"/>
+        </w:numPr>
+        <w:spacing w:before="100" w:beforeAutospacing="1" w:after="100" w:afterAutospacing="1" w:line="240" w:lineRule="auto"/>
+        <w:rPr>
+          <w:color w:val="000000"/>
+          <w:sz w:val="27"/>
+          <w:szCs w:val="27"/>
+        </w:rPr>
+      </w:pPr>
+      <w:r>
+        <w:rPr>
+          <w:color w:val="000000"/>
+          <w:sz w:val="27"/>
+          <w:szCs w:val="27"/>
+        </w:rPr>
+        <w:t>Name - This should have been included in first iteration. It was decided this would not be made a class but rather an attribute of member</w:t>
       </w:r>
     </w:p>
     <w:p/>
     <w:p/>
     <w:p/>
     <w:p/>
+    <w:p>
+      <w:r>
+        <w:br w:type="page"/>
+      </w:r>
+    </w:p>
     <w:p/>
     <w:p>
       <w:pPr>
@@ -570,7 +758,6 @@
         </w:numPr>
       </w:pPr>
       <w:r>
-        <w:lastRenderedPageBreak/>
         <w:t>Member</w:t>
       </w:r>
       <w:r>
@@ -680,6 +867,7 @@
     </w:p>
     <w:p/>
     <w:p>
+      <w:bookmarkStart w:id="0" w:name="_GoBack"/>
       <w:r>
         <w:rPr>
           <w:noProof/>
@@ -728,49 +916,13 @@
           </wp:inline>
         </w:drawing>
       </w:r>
-    </w:p>
-    <w:p>
-      <w:pPr>
-        <w:pStyle w:val="Heading2"/>
-      </w:pPr>
-    </w:p>
-    <w:p>
-      <w:pPr>
-        <w:pStyle w:val="Heading2"/>
-      </w:pPr>
-    </w:p>
-    <w:p>
-      <w:pPr>
-        <w:pStyle w:val="Heading2"/>
-      </w:pPr>
-    </w:p>
-    <w:p>
-      <w:pPr>
-        <w:pStyle w:val="Heading2"/>
-      </w:pPr>
-    </w:p>
-    <w:p>
-      <w:pPr>
-        <w:pStyle w:val="Heading2"/>
-      </w:pPr>
-    </w:p>
-    <w:p>
-      <w:pPr>
-        <w:pStyle w:val="Heading2"/>
-      </w:pPr>
-    </w:p>
-    <w:p>
-      <w:pPr>
-        <w:pStyle w:val="Heading2"/>
-      </w:pPr>
-    </w:p>
-    <w:p/>
+      <w:bookmarkEnd w:id="0"/>
+    </w:p>
     <w:p>
       <w:pPr>
         <w:pStyle w:val="ListParagraph"/>
       </w:pPr>
       <w:r>
-        <w:lastRenderedPageBreak/>
         <w:t>Iteration 2</w:t>
       </w:r>
     </w:p>
@@ -778,8 +930,6 @@
       <w:pPr>
         <w:pStyle w:val="ListParagraph"/>
       </w:pPr>
-      <w:bookmarkStart w:id="0" w:name="_GoBack"/>
-      <w:bookmarkEnd w:id="0"/>
     </w:p>
     <w:p>
       <w:pPr>
@@ -790,6 +940,7 @@
           <w:noProof/>
           <w:lang w:eastAsia="en-IE"/>
         </w:rPr>
+        <w:lastRenderedPageBreak/>
         <w:drawing>
           <wp:inline distT="0" distB="0" distL="0" distR="0" wp14:anchorId="413B4BFE" wp14:editId="75C5CA5D">
             <wp:extent cx="5731510" cy="5146040"/>
@@ -1102,6 +1253,417 @@
     </w:lvl>
   </w:abstractNum>
   <w:abstractNum w:abstractNumId="2" w15:restartNumberingAfterBreak="0">
+    <w:nsid w:val="4C7A1E2B"/>
+    <w:multiLevelType w:val="multilevel"/>
+    <w:tmpl w:val="0F98902E"/>
+    <w:lvl w:ilvl="0">
+      <w:start w:val="1"/>
+      <w:numFmt w:val="decimal"/>
+      <w:lvlText w:val="%1."/>
+      <w:lvlJc w:val="left"/>
+      <w:pPr>
+        <w:tabs>
+          <w:tab w:val="num" w:pos="720"/>
+        </w:tabs>
+        <w:ind w:left="720" w:hanging="360"/>
+      </w:pPr>
+    </w:lvl>
+    <w:lvl w:ilvl="1" w:tentative="1">
+      <w:start w:val="1"/>
+      <w:numFmt w:val="decimal"/>
+      <w:lvlText w:val="%2."/>
+      <w:lvlJc w:val="left"/>
+      <w:pPr>
+        <w:tabs>
+          <w:tab w:val="num" w:pos="1440"/>
+        </w:tabs>
+        <w:ind w:left="1440" w:hanging="360"/>
+      </w:pPr>
+    </w:lvl>
+    <w:lvl w:ilvl="2" w:tentative="1">
+      <w:start w:val="1"/>
+      <w:numFmt w:val="decimal"/>
+      <w:lvlText w:val="%3."/>
+      <w:lvlJc w:val="left"/>
+      <w:pPr>
+        <w:tabs>
+          <w:tab w:val="num" w:pos="2160"/>
+        </w:tabs>
+        <w:ind w:left="2160" w:hanging="360"/>
+      </w:pPr>
+    </w:lvl>
+    <w:lvl w:ilvl="3" w:tentative="1">
+      <w:start w:val="1"/>
+      <w:numFmt w:val="decimal"/>
+      <w:lvlText w:val="%4."/>
+      <w:lvlJc w:val="left"/>
+      <w:pPr>
+        <w:tabs>
+          <w:tab w:val="num" w:pos="2880"/>
+        </w:tabs>
+        <w:ind w:left="2880" w:hanging="360"/>
+      </w:pPr>
+    </w:lvl>
+    <w:lvl w:ilvl="4" w:tentative="1">
+      <w:start w:val="1"/>
+      <w:numFmt w:val="decimal"/>
+      <w:lvlText w:val="%5."/>
+      <w:lvlJc w:val="left"/>
+      <w:pPr>
+        <w:tabs>
+          <w:tab w:val="num" w:pos="3600"/>
+        </w:tabs>
+        <w:ind w:left="3600" w:hanging="360"/>
+      </w:pPr>
+    </w:lvl>
+    <w:lvl w:ilvl="5" w:tentative="1">
+      <w:start w:val="1"/>
+      <w:numFmt w:val="decimal"/>
+      <w:lvlText w:val="%6."/>
+      <w:lvlJc w:val="left"/>
+      <w:pPr>
+        <w:tabs>
+          <w:tab w:val="num" w:pos="4320"/>
+        </w:tabs>
+        <w:ind w:left="4320" w:hanging="360"/>
+      </w:pPr>
+    </w:lvl>
+    <w:lvl w:ilvl="6" w:tentative="1">
+      <w:start w:val="1"/>
+      <w:numFmt w:val="decimal"/>
+      <w:lvlText w:val="%7."/>
+      <w:lvlJc w:val="left"/>
+      <w:pPr>
+        <w:tabs>
+          <w:tab w:val="num" w:pos="5040"/>
+        </w:tabs>
+        <w:ind w:left="5040" w:hanging="360"/>
+      </w:pPr>
+    </w:lvl>
+    <w:lvl w:ilvl="7" w:tentative="1">
+      <w:start w:val="1"/>
+      <w:numFmt w:val="decimal"/>
+      <w:lvlText w:val="%8."/>
+      <w:lvlJc w:val="left"/>
+      <w:pPr>
+        <w:tabs>
+          <w:tab w:val="num" w:pos="5760"/>
+        </w:tabs>
+        <w:ind w:left="5760" w:hanging="360"/>
+      </w:pPr>
+    </w:lvl>
+    <w:lvl w:ilvl="8" w:tentative="1">
+      <w:start w:val="1"/>
+      <w:numFmt w:val="decimal"/>
+      <w:lvlText w:val="%9."/>
+      <w:lvlJc w:val="left"/>
+      <w:pPr>
+        <w:tabs>
+          <w:tab w:val="num" w:pos="6480"/>
+        </w:tabs>
+        <w:ind w:left="6480" w:hanging="360"/>
+      </w:pPr>
+    </w:lvl>
+  </w:abstractNum>
+  <w:abstractNum w:abstractNumId="3" w15:restartNumberingAfterBreak="0">
+    <w:nsid w:val="559155AE"/>
+    <w:multiLevelType w:val="multilevel"/>
+    <w:tmpl w:val="69601598"/>
+    <w:lvl w:ilvl="0">
+      <w:start w:val="1"/>
+      <w:numFmt w:val="bullet"/>
+      <w:lvlText w:val=""/>
+      <w:lvlJc w:val="left"/>
+      <w:pPr>
+        <w:tabs>
+          <w:tab w:val="num" w:pos="720"/>
+        </w:tabs>
+        <w:ind w:left="720" w:hanging="360"/>
+      </w:pPr>
+      <w:rPr>
+        <w:rFonts w:ascii="Symbol" w:hAnsi="Symbol" w:hint="default"/>
+        <w:sz w:val="20"/>
+      </w:rPr>
+    </w:lvl>
+    <w:lvl w:ilvl="1" w:tentative="1">
+      <w:start w:val="1"/>
+      <w:numFmt w:val="bullet"/>
+      <w:lvlText w:val="o"/>
+      <w:lvlJc w:val="left"/>
+      <w:pPr>
+        <w:tabs>
+          <w:tab w:val="num" w:pos="1440"/>
+        </w:tabs>
+        <w:ind w:left="1440" w:hanging="360"/>
+      </w:pPr>
+      <w:rPr>
+        <w:rFonts w:ascii="Courier New" w:hAnsi="Courier New" w:hint="default"/>
+        <w:sz w:val="20"/>
+      </w:rPr>
+    </w:lvl>
+    <w:lvl w:ilvl="2" w:tentative="1">
+      <w:start w:val="1"/>
+      <w:numFmt w:val="bullet"/>
+      <w:lvlText w:val=""/>
+      <w:lvlJc w:val="left"/>
+      <w:pPr>
+        <w:tabs>
+          <w:tab w:val="num" w:pos="2160"/>
+        </w:tabs>
+        <w:ind w:left="2160" w:hanging="360"/>
+      </w:pPr>
+      <w:rPr>
+        <w:rFonts w:ascii="Wingdings" w:hAnsi="Wingdings" w:hint="default"/>
+        <w:sz w:val="20"/>
+      </w:rPr>
+    </w:lvl>
+    <w:lvl w:ilvl="3" w:tentative="1">
+      <w:start w:val="1"/>
+      <w:numFmt w:val="bullet"/>
+      <w:lvlText w:val=""/>
+      <w:lvlJc w:val="left"/>
+      <w:pPr>
+        <w:tabs>
+          <w:tab w:val="num" w:pos="2880"/>
+        </w:tabs>
+        <w:ind w:left="2880" w:hanging="360"/>
+      </w:pPr>
+      <w:rPr>
+        <w:rFonts w:ascii="Wingdings" w:hAnsi="Wingdings" w:hint="default"/>
+        <w:sz w:val="20"/>
+      </w:rPr>
+    </w:lvl>
+    <w:lvl w:ilvl="4" w:tentative="1">
+      <w:start w:val="1"/>
+      <w:numFmt w:val="bullet"/>
+      <w:lvlText w:val=""/>
+      <w:lvlJc w:val="left"/>
+      <w:pPr>
+        <w:tabs>
+          <w:tab w:val="num" w:pos="3600"/>
+        </w:tabs>
+        <w:ind w:left="3600" w:hanging="360"/>
+      </w:pPr>
+      <w:rPr>
+        <w:rFonts w:ascii="Wingdings" w:hAnsi="Wingdings" w:hint="default"/>
+        <w:sz w:val="20"/>
+      </w:rPr>
+    </w:lvl>
+    <w:lvl w:ilvl="5" w:tentative="1">
+      <w:start w:val="1"/>
+      <w:numFmt w:val="bullet"/>
+      <w:lvlText w:val=""/>
+      <w:lvlJc w:val="left"/>
+      <w:pPr>
+        <w:tabs>
+          <w:tab w:val="num" w:pos="4320"/>
+        </w:tabs>
+        <w:ind w:left="4320" w:hanging="360"/>
+      </w:pPr>
+      <w:rPr>
+        <w:rFonts w:ascii="Wingdings" w:hAnsi="Wingdings" w:hint="default"/>
+        <w:sz w:val="20"/>
+      </w:rPr>
+    </w:lvl>
+    <w:lvl w:ilvl="6" w:tentative="1">
+      <w:start w:val="1"/>
+      <w:numFmt w:val="bullet"/>
+      <w:lvlText w:val=""/>
+      <w:lvlJc w:val="left"/>
+      <w:pPr>
+        <w:tabs>
+          <w:tab w:val="num" w:pos="5040"/>
+        </w:tabs>
+        <w:ind w:left="5040" w:hanging="360"/>
+      </w:pPr>
+      <w:rPr>
+        <w:rFonts w:ascii="Wingdings" w:hAnsi="Wingdings" w:hint="default"/>
+        <w:sz w:val="20"/>
+      </w:rPr>
+    </w:lvl>
+    <w:lvl w:ilvl="7" w:tentative="1">
+      <w:start w:val="1"/>
+      <w:numFmt w:val="bullet"/>
+      <w:lvlText w:val=""/>
+      <w:lvlJc w:val="left"/>
+      <w:pPr>
+        <w:tabs>
+          <w:tab w:val="num" w:pos="5760"/>
+        </w:tabs>
+        <w:ind w:left="5760" w:hanging="360"/>
+      </w:pPr>
+      <w:rPr>
+        <w:rFonts w:ascii="Wingdings" w:hAnsi="Wingdings" w:hint="default"/>
+        <w:sz w:val="20"/>
+      </w:rPr>
+    </w:lvl>
+    <w:lvl w:ilvl="8" w:tentative="1">
+      <w:start w:val="1"/>
+      <w:numFmt w:val="bullet"/>
+      <w:lvlText w:val=""/>
+      <w:lvlJc w:val="left"/>
+      <w:pPr>
+        <w:tabs>
+          <w:tab w:val="num" w:pos="6480"/>
+        </w:tabs>
+        <w:ind w:left="6480" w:hanging="360"/>
+      </w:pPr>
+      <w:rPr>
+        <w:rFonts w:ascii="Wingdings" w:hAnsi="Wingdings" w:hint="default"/>
+        <w:sz w:val="20"/>
+      </w:rPr>
+    </w:lvl>
+  </w:abstractNum>
+  <w:abstractNum w:abstractNumId="4" w15:restartNumberingAfterBreak="0">
+    <w:nsid w:val="628E345C"/>
+    <w:multiLevelType w:val="multilevel"/>
+    <w:tmpl w:val="D71013EA"/>
+    <w:lvl w:ilvl="0">
+      <w:start w:val="1"/>
+      <w:numFmt w:val="bullet"/>
+      <w:lvlText w:val=""/>
+      <w:lvlJc w:val="left"/>
+      <w:pPr>
+        <w:tabs>
+          <w:tab w:val="num" w:pos="720"/>
+        </w:tabs>
+        <w:ind w:left="720" w:hanging="360"/>
+      </w:pPr>
+      <w:rPr>
+        <w:rFonts w:ascii="Symbol" w:hAnsi="Symbol" w:hint="default"/>
+        <w:sz w:val="20"/>
+      </w:rPr>
+    </w:lvl>
+    <w:lvl w:ilvl="1" w:tentative="1">
+      <w:start w:val="1"/>
+      <w:numFmt w:val="bullet"/>
+      <w:lvlText w:val="o"/>
+      <w:lvlJc w:val="left"/>
+      <w:pPr>
+        <w:tabs>
+          <w:tab w:val="num" w:pos="1440"/>
+        </w:tabs>
+        <w:ind w:left="1440" w:hanging="360"/>
+      </w:pPr>
+      <w:rPr>
+        <w:rFonts w:ascii="Courier New" w:hAnsi="Courier New" w:hint="default"/>
+        <w:sz w:val="20"/>
+      </w:rPr>
+    </w:lvl>
+    <w:lvl w:ilvl="2" w:tentative="1">
+      <w:start w:val="1"/>
+      <w:numFmt w:val="bullet"/>
+      <w:lvlText w:val=""/>
+      <w:lvlJc w:val="left"/>
+      <w:pPr>
+        <w:tabs>
+          <w:tab w:val="num" w:pos="2160"/>
+        </w:tabs>
+        <w:ind w:left="2160" w:hanging="360"/>
+      </w:pPr>
+      <w:rPr>
+        <w:rFonts w:ascii="Wingdings" w:hAnsi="Wingdings" w:hint="default"/>
+        <w:sz w:val="20"/>
+      </w:rPr>
+    </w:lvl>
+    <w:lvl w:ilvl="3" w:tentative="1">
+      <w:start w:val="1"/>
+      <w:numFmt w:val="bullet"/>
+      <w:lvlText w:val=""/>
+      <w:lvlJc w:val="left"/>
+      <w:pPr>
+        <w:tabs>
+          <w:tab w:val="num" w:pos="2880"/>
+        </w:tabs>
+        <w:ind w:left="2880" w:hanging="360"/>
+      </w:pPr>
+      <w:rPr>
+        <w:rFonts w:ascii="Wingdings" w:hAnsi="Wingdings" w:hint="default"/>
+        <w:sz w:val="20"/>
+      </w:rPr>
+    </w:lvl>
+    <w:lvl w:ilvl="4" w:tentative="1">
+      <w:start w:val="1"/>
+      <w:numFmt w:val="bullet"/>
+      <w:lvlText w:val=""/>
+      <w:lvlJc w:val="left"/>
+      <w:pPr>
+        <w:tabs>
+          <w:tab w:val="num" w:pos="3600"/>
+        </w:tabs>
+        <w:ind w:left="3600" w:hanging="360"/>
+      </w:pPr>
+      <w:rPr>
+        <w:rFonts w:ascii="Wingdings" w:hAnsi="Wingdings" w:hint="default"/>
+        <w:sz w:val="20"/>
+      </w:rPr>
+    </w:lvl>
+    <w:lvl w:ilvl="5" w:tentative="1">
+      <w:start w:val="1"/>
+      <w:numFmt w:val="bullet"/>
+      <w:lvlText w:val=""/>
+      <w:lvlJc w:val="left"/>
+      <w:pPr>
+        <w:tabs>
+          <w:tab w:val="num" w:pos="4320"/>
+        </w:tabs>
+        <w:ind w:left="4320" w:hanging="360"/>
+      </w:pPr>
+      <w:rPr>
+        <w:rFonts w:ascii="Wingdings" w:hAnsi="Wingdings" w:hint="default"/>
+        <w:sz w:val="20"/>
+      </w:rPr>
+    </w:lvl>
+    <w:lvl w:ilvl="6" w:tentative="1">
+      <w:start w:val="1"/>
+      <w:numFmt w:val="bullet"/>
+      <w:lvlText w:val=""/>
+      <w:lvlJc w:val="left"/>
+      <w:pPr>
+        <w:tabs>
+          <w:tab w:val="num" w:pos="5040"/>
+        </w:tabs>
+        <w:ind w:left="5040" w:hanging="360"/>
+      </w:pPr>
+      <w:rPr>
+        <w:rFonts w:ascii="Wingdings" w:hAnsi="Wingdings" w:hint="default"/>
+        <w:sz w:val="20"/>
+      </w:rPr>
+    </w:lvl>
+    <w:lvl w:ilvl="7" w:tentative="1">
+      <w:start w:val="1"/>
+      <w:numFmt w:val="bullet"/>
+      <w:lvlText w:val=""/>
+      <w:lvlJc w:val="left"/>
+      <w:pPr>
+        <w:tabs>
+          <w:tab w:val="num" w:pos="5760"/>
+        </w:tabs>
+        <w:ind w:left="5760" w:hanging="360"/>
+      </w:pPr>
+      <w:rPr>
+        <w:rFonts w:ascii="Wingdings" w:hAnsi="Wingdings" w:hint="default"/>
+        <w:sz w:val="20"/>
+      </w:rPr>
+    </w:lvl>
+    <w:lvl w:ilvl="8" w:tentative="1">
+      <w:start w:val="1"/>
+      <w:numFmt w:val="bullet"/>
+      <w:lvlText w:val=""/>
+      <w:lvlJc w:val="left"/>
+      <w:pPr>
+        <w:tabs>
+          <w:tab w:val="num" w:pos="6480"/>
+        </w:tabs>
+        <w:ind w:left="6480" w:hanging="360"/>
+      </w:pPr>
+      <w:rPr>
+        <w:rFonts w:ascii="Wingdings" w:hAnsi="Wingdings" w:hint="default"/>
+        <w:sz w:val="20"/>
+      </w:rPr>
+    </w:lvl>
+  </w:abstractNum>
+  <w:abstractNum w:abstractNumId="5" w15:restartNumberingAfterBreak="0">
     <w:nsid w:val="76834941"/>
     <w:multiLevelType w:val="hybridMultilevel"/>
     <w:tmpl w:val="0A64EA18"/>
@@ -1214,7 +1776,7 @@
       </w:rPr>
     </w:lvl>
   </w:abstractNum>
-  <w:abstractNum w:abstractNumId="3" w15:restartNumberingAfterBreak="0">
+  <w:abstractNum w:abstractNumId="6" w15:restartNumberingAfterBreak="0">
     <w:nsid w:val="795F022F"/>
     <w:multiLevelType w:val="hybridMultilevel"/>
     <w:tmpl w:val="CFE2C5B4"/>
@@ -1334,10 +1896,19 @@
     <w:abstractNumId w:val="0"/>
   </w:num>
   <w:num w:numId="3">
+    <w:abstractNumId w:val="6"/>
+  </w:num>
+  <w:num w:numId="4">
+    <w:abstractNumId w:val="5"/>
+  </w:num>
+  <w:num w:numId="5">
+    <w:abstractNumId w:val="2"/>
+  </w:num>
+  <w:num w:numId="6">
     <w:abstractNumId w:val="3"/>
   </w:num>
-  <w:num w:numId="4">
-    <w:abstractNumId w:val="2"/>
+  <w:num w:numId="7">
+    <w:abstractNumId w:val="4"/>
   </w:num>
 </w:numbering>
 </file>

</xml_diff>

<commit_message>
Started Iteration 3 Updated Use Case 1.13 Updated the document
</commit_message>
<xml_diff>
--- a/Docs/BandCamp.docx
+++ b/Docs/BandCamp.docx
@@ -16,30 +16,35 @@
         <w:pStyle w:val="Heading2"/>
       </w:pPr>
       <w:r>
-        <w:t xml:space="preserve">First Iteration </w:t>
-      </w:r>
+        <w:t>Iterations 1</w:t>
+      </w:r>
+      <w:proofErr w:type="gramStart"/>
+      <w:r>
+        <w:t>..3</w:t>
+      </w:r>
+      <w:proofErr w:type="gramEnd"/>
     </w:p>
     <w:p/>
     <w:p>
       <w:pPr>
         <w:pStyle w:val="Heading3"/>
         <w:rPr>
-          <w:color w:val="000000"/>
+          <w:b/>
         </w:rPr>
       </w:pPr>
       <w:proofErr w:type="spellStart"/>
       <w:r>
         <w:rPr>
-          <w:color w:val="000000"/>
+          <w:b/>
         </w:rPr>
         <w:t>Bandcamp</w:t>
       </w:r>
       <w:proofErr w:type="spellEnd"/>
       <w:r>
         <w:rPr>
-          <w:color w:val="000000"/>
-        </w:rPr>
-        <w:t xml:space="preserve"> Use Case 1.13: Search For all Songs with Matching Title or Matching Artist</w:t>
+          <w:b/>
+        </w:rPr>
+        <w:t xml:space="preserve"> Use Case 1.13: Search For all Songs with Matching Title or Matching Artist or Genre</w:t>
       </w:r>
     </w:p>
     <w:p>
@@ -283,7 +288,7 @@
       <w:pPr>
         <w:numPr>
           <w:ilvl w:val="0"/>
-          <w:numId w:val="5"/>
+          <w:numId w:val="8"/>
         </w:numPr>
         <w:spacing w:before="100" w:beforeAutospacing="1" w:after="100" w:afterAutospacing="1" w:line="240" w:lineRule="auto"/>
         <w:rPr>
@@ -298,14 +303,14 @@
           <w:sz w:val="27"/>
           <w:szCs w:val="27"/>
         </w:rPr>
-        <w:t>Member types song title or Artist name into search function.</w:t>
+        <w:t>Member types song title or Artist name or genre into search function.</w:t>
       </w:r>
     </w:p>
     <w:p>
       <w:pPr>
         <w:numPr>
           <w:ilvl w:val="0"/>
-          <w:numId w:val="5"/>
+          <w:numId w:val="8"/>
         </w:numPr>
         <w:spacing w:before="100" w:beforeAutospacing="1" w:after="100" w:afterAutospacing="1" w:line="240" w:lineRule="auto"/>
         <w:rPr>
@@ -327,7 +332,7 @@
       <w:pPr>
         <w:numPr>
           <w:ilvl w:val="0"/>
-          <w:numId w:val="5"/>
+          <w:numId w:val="8"/>
         </w:numPr>
         <w:spacing w:before="100" w:beforeAutospacing="1" w:after="100" w:afterAutospacing="1" w:line="240" w:lineRule="auto"/>
         <w:rPr>
@@ -349,7 +354,7 @@
       <w:pPr>
         <w:numPr>
           <w:ilvl w:val="0"/>
-          <w:numId w:val="5"/>
+          <w:numId w:val="8"/>
         </w:numPr>
         <w:spacing w:before="100" w:beforeAutospacing="1" w:after="100" w:afterAutospacing="1" w:line="240" w:lineRule="auto"/>
         <w:rPr>
@@ -364,7 +369,7 @@
           <w:sz w:val="27"/>
           <w:szCs w:val="27"/>
         </w:rPr>
-        <w:t>Matching song and artist is displayed to member.</w:t>
+        <w:t>All matching songs, their artists and genres are displayed to member.</w:t>
       </w:r>
     </w:p>
     <w:p>
@@ -423,7 +428,7 @@
       <w:pPr>
         <w:numPr>
           <w:ilvl w:val="0"/>
-          <w:numId w:val="6"/>
+          <w:numId w:val="9"/>
         </w:numPr>
         <w:spacing w:before="100" w:beforeAutospacing="1" w:after="100" w:afterAutospacing="1" w:line="240" w:lineRule="auto"/>
         <w:rPr>
@@ -445,7 +450,7 @@
       <w:pPr>
         <w:numPr>
           <w:ilvl w:val="0"/>
-          <w:numId w:val="6"/>
+          <w:numId w:val="9"/>
         </w:numPr>
         <w:spacing w:before="100" w:beforeAutospacing="1" w:after="100" w:afterAutospacing="1" w:line="240" w:lineRule="auto"/>
         <w:rPr>
@@ -465,46 +470,6 @@
     </w:p>
     <w:p>
       <w:pPr>
-        <w:numPr>
-          <w:ilvl w:val="0"/>
-          <w:numId w:val="6"/>
-        </w:numPr>
-        <w:spacing w:before="100" w:beforeAutospacing="1" w:after="100" w:afterAutospacing="1" w:line="240" w:lineRule="auto"/>
-        <w:rPr>
-          <w:color w:val="000000"/>
-          <w:sz w:val="27"/>
-          <w:szCs w:val="27"/>
-        </w:rPr>
-      </w:pPr>
-      <w:r>
-        <w:rPr>
-          <w:color w:val="000000"/>
-          <w:sz w:val="27"/>
-          <w:szCs w:val="27"/>
-        </w:rPr>
-        <w:t xml:space="preserve">4a3. </w:t>
-      </w:r>
-      <w:proofErr w:type="gramStart"/>
-      <w:r>
-        <w:rPr>
-          <w:color w:val="000000"/>
-          <w:sz w:val="27"/>
-          <w:szCs w:val="27"/>
-        </w:rPr>
-        <w:t>Back</w:t>
-      </w:r>
-      <w:proofErr w:type="gramEnd"/>
-      <w:r>
-        <w:rPr>
-          <w:color w:val="000000"/>
-          <w:sz w:val="27"/>
-          <w:szCs w:val="27"/>
-        </w:rPr>
-        <w:t xml:space="preserve"> to step 1.</w:t>
-      </w:r>
-    </w:p>
-    <w:p>
-      <w:pPr>
         <w:pStyle w:val="NormalWeb"/>
         <w:rPr>
           <w:color w:val="000000"/>
@@ -595,135 +560,6 @@
           <w:szCs w:val="27"/>
         </w:rPr>
         <w:t>Open Issues:</w:t>
-      </w:r>
-    </w:p>
-    <w:p>
-      <w:pPr>
-        <w:pStyle w:val="NormalWeb"/>
-        <w:rPr>
-          <w:color w:val="000000"/>
-          <w:sz w:val="27"/>
-          <w:szCs w:val="27"/>
-        </w:rPr>
-      </w:pPr>
-      <w:r>
-        <w:rPr>
-          <w:color w:val="000000"/>
-          <w:sz w:val="27"/>
-          <w:szCs w:val="27"/>
-        </w:rPr>
-        <w:t>Textual Analysis</w:t>
-      </w:r>
-    </w:p>
-    <w:p>
-      <w:pPr>
-        <w:numPr>
-          <w:ilvl w:val="0"/>
-          <w:numId w:val="7"/>
-        </w:numPr>
-        <w:spacing w:before="100" w:beforeAutospacing="1" w:after="100" w:afterAutospacing="1" w:line="240" w:lineRule="auto"/>
-        <w:rPr>
-          <w:color w:val="000000"/>
-          <w:sz w:val="27"/>
-          <w:szCs w:val="27"/>
-        </w:rPr>
-      </w:pPr>
-      <w:r>
-        <w:rPr>
-          <w:color w:val="000000"/>
-          <w:sz w:val="27"/>
-          <w:szCs w:val="27"/>
-        </w:rPr>
-        <w:t>Artist (this is a role a member can perform)</w:t>
-      </w:r>
-    </w:p>
-    <w:p>
-      <w:pPr>
-        <w:numPr>
-          <w:ilvl w:val="0"/>
-          <w:numId w:val="7"/>
-        </w:numPr>
-        <w:spacing w:before="100" w:beforeAutospacing="1" w:after="100" w:afterAutospacing="1" w:line="240" w:lineRule="auto"/>
-        <w:rPr>
-          <w:color w:val="000000"/>
-          <w:sz w:val="27"/>
-          <w:szCs w:val="27"/>
-        </w:rPr>
-      </w:pPr>
-      <w:r>
-        <w:rPr>
-          <w:color w:val="000000"/>
-          <w:sz w:val="27"/>
-          <w:szCs w:val="27"/>
-        </w:rPr>
-        <w:t>Title - This should have been included in first iteration. It was decided this would not be made a class but rather an attribute of song.</w:t>
-      </w:r>
-    </w:p>
-    <w:p>
-      <w:pPr>
-        <w:numPr>
-          <w:ilvl w:val="0"/>
-          <w:numId w:val="7"/>
-        </w:numPr>
-        <w:spacing w:before="100" w:beforeAutospacing="1" w:after="100" w:afterAutospacing="1" w:line="240" w:lineRule="auto"/>
-        <w:rPr>
-          <w:color w:val="000000"/>
-          <w:sz w:val="27"/>
-          <w:szCs w:val="27"/>
-        </w:rPr>
-      </w:pPr>
-      <w:r>
-        <w:rPr>
-          <w:color w:val="000000"/>
-          <w:sz w:val="27"/>
-          <w:szCs w:val="27"/>
-        </w:rPr>
-        <w:t>Song</w:t>
-      </w:r>
-    </w:p>
-    <w:p>
-      <w:pPr>
-        <w:numPr>
-          <w:ilvl w:val="0"/>
-          <w:numId w:val="7"/>
-        </w:numPr>
-        <w:spacing w:before="100" w:beforeAutospacing="1" w:after="100" w:afterAutospacing="1" w:line="240" w:lineRule="auto"/>
-        <w:rPr>
-          <w:color w:val="000000"/>
-          <w:sz w:val="27"/>
-          <w:szCs w:val="27"/>
-        </w:rPr>
-      </w:pPr>
-      <w:r>
-        <w:rPr>
-          <w:color w:val="000000"/>
-          <w:sz w:val="27"/>
-          <w:szCs w:val="27"/>
-        </w:rPr>
-        <w:lastRenderedPageBreak/>
-        <w:t>Member</w:t>
-      </w:r>
-    </w:p>
-    <w:p>
-      <w:pPr>
-        <w:numPr>
-          <w:ilvl w:val="0"/>
-          <w:numId w:val="7"/>
-        </w:numPr>
-        <w:spacing w:before="100" w:beforeAutospacing="1" w:after="100" w:afterAutospacing="1" w:line="240" w:lineRule="auto"/>
-        <w:rPr>
-          <w:color w:val="000000"/>
-          <w:sz w:val="27"/>
-          <w:szCs w:val="27"/>
-        </w:rPr>
-      </w:pPr>
-      <w:r>
-        <w:rPr>
-          <w:color w:val="000000"/>
-          <w:sz w:val="27"/>
-          <w:szCs w:val="27"/>
-        </w:rPr>
-        <w:t>Name - This should have been included in first iteration. It was decided this would not be made a class but rather an attribute of member</w:t>
       </w:r>
     </w:p>
     <w:p/>
@@ -741,7 +577,18 @@
         <w:pStyle w:val="Heading2"/>
       </w:pPr>
       <w:r>
-        <w:t xml:space="preserve">Textual Analysis </w:t>
+        <w:t xml:space="preserve">Textual </w:t>
+      </w:r>
+      <w:proofErr w:type="gramStart"/>
+      <w:r>
+        <w:t xml:space="preserve">Analysis </w:t>
+      </w:r>
+      <w:r>
+        <w:t xml:space="preserve"> 1</w:t>
+      </w:r>
+      <w:proofErr w:type="gramEnd"/>
+      <w:r>
+        <w:t>…3</w:t>
       </w:r>
     </w:p>
     <w:p>
@@ -789,6 +636,18 @@
       </w:r>
     </w:p>
     <w:p>
+      <w:pPr>
+        <w:pStyle w:val="ListParagraph"/>
+        <w:numPr>
+          <w:ilvl w:val="0"/>
+          <w:numId w:val="3"/>
+        </w:numPr>
+      </w:pPr>
+      <w:r>
+        <w:t>Genre</w:t>
+      </w:r>
+    </w:p>
+    <w:p>
       <w:r>
         <w:t>Verbs:</w:t>
       </w:r>
@@ -813,6 +672,9 @@
       </w:pPr>
       <w:r>
         <w:t>Domain Model</w:t>
+      </w:r>
+      <w:r>
+        <w:t xml:space="preserve"> Diagram 1</w:t>
       </w:r>
     </w:p>
     <w:p/>
@@ -867,13 +729,28 @@
     </w:p>
     <w:p/>
     <w:p>
-      <w:bookmarkStart w:id="0" w:name="_GoBack"/>
+      <w:pPr>
+        <w:pStyle w:val="Heading2"/>
+      </w:pPr>
+      <w:r>
+        <w:br w:type="page"/>
+      </w:r>
+    </w:p>
+    <w:p>
+      <w:pPr>
+        <w:pStyle w:val="Heading2"/>
+      </w:pPr>
+      <w:r>
+        <w:lastRenderedPageBreak/>
+        <w:t>Iteration 1 UML Diagram</w:t>
+      </w:r>
+    </w:p>
+    <w:p>
       <w:r>
         <w:rPr>
           <w:noProof/>
           <w:lang w:eastAsia="en-IE"/>
         </w:rPr>
-        <w:lastRenderedPageBreak/>
         <w:drawing>
           <wp:inline distT="0" distB="0" distL="0" distR="0">
             <wp:extent cx="5731510" cy="6794500"/>
@@ -916,14 +793,46 @@
           </wp:inline>
         </w:drawing>
       </w:r>
+    </w:p>
+    <w:p>
+      <w:r>
+        <w:br w:type="page"/>
+      </w:r>
+    </w:p>
+    <w:p>
+      <w:pPr>
+        <w:pStyle w:val="Heading3"/>
+      </w:pPr>
+      <w:r>
+        <w:lastRenderedPageBreak/>
+        <w:t>Domain Model Diagram 2</w:t>
+      </w:r>
+    </w:p>
+    <w:p>
+      <w:bookmarkStart w:id="0" w:name="_GoBack"/>
       <w:bookmarkEnd w:id="0"/>
-    </w:p>
-    <w:p>
-      <w:pPr>
-        <w:pStyle w:val="ListParagraph"/>
-      </w:pPr>
-      <w:r>
-        <w:t>Iteration 2</w:t>
+      <w:r>
+        <w:br w:type="page"/>
+      </w:r>
+    </w:p>
+    <w:p>
+      <w:pPr>
+        <w:pStyle w:val="Heading3"/>
+      </w:pPr>
+      <w:r>
+        <w:lastRenderedPageBreak/>
+        <w:t xml:space="preserve">Iteration </w:t>
+      </w:r>
+      <w:proofErr w:type="gramStart"/>
+      <w:r>
+        <w:t>2</w:t>
+      </w:r>
+      <w:r>
+        <w:t xml:space="preserve"> :</w:t>
+      </w:r>
+      <w:proofErr w:type="gramEnd"/>
+      <w:r>
+        <w:t xml:space="preserve"> UML diagram</w:t>
       </w:r>
     </w:p>
     <w:p>
@@ -940,7 +849,6 @@
           <w:noProof/>
           <w:lang w:eastAsia="en-IE"/>
         </w:rPr>
-        <w:lastRenderedPageBreak/>
         <w:drawing>
           <wp:inline distT="0" distB="0" distL="0" distR="0" wp14:anchorId="413B4BFE" wp14:editId="75C5CA5D">
             <wp:extent cx="5731510" cy="5146040"/>
@@ -991,6 +899,155 @@
 <file path=word/numbering.xml><?xml version="1.0" encoding="utf-8"?>
 <w:numbering xmlns:wpc="http://schemas.microsoft.com/office/word/2010/wordprocessingCanvas" xmlns:mc="http://schemas.openxmlformats.org/markup-compatibility/2006" xmlns:o="urn:schemas-microsoft-com:office:office" xmlns:r="http://schemas.openxmlformats.org/officeDocument/2006/relationships" xmlns:m="http://schemas.openxmlformats.org/officeDocument/2006/math" xmlns:v="urn:schemas-microsoft-com:vml" xmlns:wp14="http://schemas.microsoft.com/office/word/2010/wordprocessingDrawing" xmlns:wp="http://schemas.openxmlformats.org/drawingml/2006/wordprocessingDrawing" xmlns:w10="urn:schemas-microsoft-com:office:word" xmlns:w="http://schemas.openxmlformats.org/wordprocessingml/2006/main" xmlns:w14="http://schemas.microsoft.com/office/word/2010/wordml" xmlns:w15="http://schemas.microsoft.com/office/word/2012/wordml" xmlns:wpg="http://schemas.microsoft.com/office/word/2010/wordprocessingGroup" xmlns:wpi="http://schemas.microsoft.com/office/word/2010/wordprocessingInk" xmlns:wne="http://schemas.microsoft.com/office/word/2006/wordml" xmlns:wps="http://schemas.microsoft.com/office/word/2010/wordprocessingShape" mc:Ignorable="w14 w15 wp14">
   <w:abstractNum w:abstractNumId="0" w15:restartNumberingAfterBreak="0">
+    <w:nsid w:val="07916E56"/>
+    <w:multiLevelType w:val="multilevel"/>
+    <w:tmpl w:val="2F3C5C72"/>
+    <w:lvl w:ilvl="0">
+      <w:start w:val="1"/>
+      <w:numFmt w:val="bullet"/>
+      <w:lvlText w:val=""/>
+      <w:lvlJc w:val="left"/>
+      <w:pPr>
+        <w:tabs>
+          <w:tab w:val="num" w:pos="720"/>
+        </w:tabs>
+        <w:ind w:left="720" w:hanging="360"/>
+      </w:pPr>
+      <w:rPr>
+        <w:rFonts w:ascii="Symbol" w:hAnsi="Symbol" w:hint="default"/>
+        <w:sz w:val="20"/>
+      </w:rPr>
+    </w:lvl>
+    <w:lvl w:ilvl="1" w:tentative="1">
+      <w:start w:val="1"/>
+      <w:numFmt w:val="bullet"/>
+      <w:lvlText w:val="o"/>
+      <w:lvlJc w:val="left"/>
+      <w:pPr>
+        <w:tabs>
+          <w:tab w:val="num" w:pos="1440"/>
+        </w:tabs>
+        <w:ind w:left="1440" w:hanging="360"/>
+      </w:pPr>
+      <w:rPr>
+        <w:rFonts w:ascii="Courier New" w:hAnsi="Courier New" w:hint="default"/>
+        <w:sz w:val="20"/>
+      </w:rPr>
+    </w:lvl>
+    <w:lvl w:ilvl="2" w:tentative="1">
+      <w:start w:val="1"/>
+      <w:numFmt w:val="bullet"/>
+      <w:lvlText w:val=""/>
+      <w:lvlJc w:val="left"/>
+      <w:pPr>
+        <w:tabs>
+          <w:tab w:val="num" w:pos="2160"/>
+        </w:tabs>
+        <w:ind w:left="2160" w:hanging="360"/>
+      </w:pPr>
+      <w:rPr>
+        <w:rFonts w:ascii="Wingdings" w:hAnsi="Wingdings" w:hint="default"/>
+        <w:sz w:val="20"/>
+      </w:rPr>
+    </w:lvl>
+    <w:lvl w:ilvl="3" w:tentative="1">
+      <w:start w:val="1"/>
+      <w:numFmt w:val="bullet"/>
+      <w:lvlText w:val=""/>
+      <w:lvlJc w:val="left"/>
+      <w:pPr>
+        <w:tabs>
+          <w:tab w:val="num" w:pos="2880"/>
+        </w:tabs>
+        <w:ind w:left="2880" w:hanging="360"/>
+      </w:pPr>
+      <w:rPr>
+        <w:rFonts w:ascii="Wingdings" w:hAnsi="Wingdings" w:hint="default"/>
+        <w:sz w:val="20"/>
+      </w:rPr>
+    </w:lvl>
+    <w:lvl w:ilvl="4" w:tentative="1">
+      <w:start w:val="1"/>
+      <w:numFmt w:val="bullet"/>
+      <w:lvlText w:val=""/>
+      <w:lvlJc w:val="left"/>
+      <w:pPr>
+        <w:tabs>
+          <w:tab w:val="num" w:pos="3600"/>
+        </w:tabs>
+        <w:ind w:left="3600" w:hanging="360"/>
+      </w:pPr>
+      <w:rPr>
+        <w:rFonts w:ascii="Wingdings" w:hAnsi="Wingdings" w:hint="default"/>
+        <w:sz w:val="20"/>
+      </w:rPr>
+    </w:lvl>
+    <w:lvl w:ilvl="5" w:tentative="1">
+      <w:start w:val="1"/>
+      <w:numFmt w:val="bullet"/>
+      <w:lvlText w:val=""/>
+      <w:lvlJc w:val="left"/>
+      <w:pPr>
+        <w:tabs>
+          <w:tab w:val="num" w:pos="4320"/>
+        </w:tabs>
+        <w:ind w:left="4320" w:hanging="360"/>
+      </w:pPr>
+      <w:rPr>
+        <w:rFonts w:ascii="Wingdings" w:hAnsi="Wingdings" w:hint="default"/>
+        <w:sz w:val="20"/>
+      </w:rPr>
+    </w:lvl>
+    <w:lvl w:ilvl="6" w:tentative="1">
+      <w:start w:val="1"/>
+      <w:numFmt w:val="bullet"/>
+      <w:lvlText w:val=""/>
+      <w:lvlJc w:val="left"/>
+      <w:pPr>
+        <w:tabs>
+          <w:tab w:val="num" w:pos="5040"/>
+        </w:tabs>
+        <w:ind w:left="5040" w:hanging="360"/>
+      </w:pPr>
+      <w:rPr>
+        <w:rFonts w:ascii="Wingdings" w:hAnsi="Wingdings" w:hint="default"/>
+        <w:sz w:val="20"/>
+      </w:rPr>
+    </w:lvl>
+    <w:lvl w:ilvl="7" w:tentative="1">
+      <w:start w:val="1"/>
+      <w:numFmt w:val="bullet"/>
+      <w:lvlText w:val=""/>
+      <w:lvlJc w:val="left"/>
+      <w:pPr>
+        <w:tabs>
+          <w:tab w:val="num" w:pos="5760"/>
+        </w:tabs>
+        <w:ind w:left="5760" w:hanging="360"/>
+      </w:pPr>
+      <w:rPr>
+        <w:rFonts w:ascii="Wingdings" w:hAnsi="Wingdings" w:hint="default"/>
+        <w:sz w:val="20"/>
+      </w:rPr>
+    </w:lvl>
+    <w:lvl w:ilvl="8" w:tentative="1">
+      <w:start w:val="1"/>
+      <w:numFmt w:val="bullet"/>
+      <w:lvlText w:val=""/>
+      <w:lvlJc w:val="left"/>
+      <w:pPr>
+        <w:tabs>
+          <w:tab w:val="num" w:pos="6480"/>
+        </w:tabs>
+        <w:ind w:left="6480" w:hanging="360"/>
+      </w:pPr>
+      <w:rPr>
+        <w:rFonts w:ascii="Wingdings" w:hAnsi="Wingdings" w:hint="default"/>
+        <w:sz w:val="20"/>
+      </w:rPr>
+    </w:lvl>
+  </w:abstractNum>
+  <w:abstractNum w:abstractNumId="1" w15:restartNumberingAfterBreak="0">
     <w:nsid w:val="3B637AD2"/>
     <w:multiLevelType w:val="multilevel"/>
     <w:tmpl w:val="42D8BEE2"/>
@@ -1139,7 +1196,7 @@
       </w:rPr>
     </w:lvl>
   </w:abstractNum>
-  <w:abstractNum w:abstractNumId="1" w15:restartNumberingAfterBreak="0">
+  <w:abstractNum w:abstractNumId="2" w15:restartNumberingAfterBreak="0">
     <w:nsid w:val="45476F97"/>
     <w:multiLevelType w:val="multilevel"/>
     <w:tmpl w:val="7408DA70"/>
@@ -1252,7 +1309,7 @@
       </w:pPr>
     </w:lvl>
   </w:abstractNum>
-  <w:abstractNum w:abstractNumId="2" w15:restartNumberingAfterBreak="0">
+  <w:abstractNum w:abstractNumId="3" w15:restartNumberingAfterBreak="0">
     <w:nsid w:val="4C7A1E2B"/>
     <w:multiLevelType w:val="multilevel"/>
     <w:tmpl w:val="0F98902E"/>
@@ -1365,7 +1422,120 @@
       </w:pPr>
     </w:lvl>
   </w:abstractNum>
-  <w:abstractNum w:abstractNumId="3" w15:restartNumberingAfterBreak="0">
+  <w:abstractNum w:abstractNumId="4" w15:restartNumberingAfterBreak="0">
+    <w:nsid w:val="535C3F62"/>
+    <w:multiLevelType w:val="multilevel"/>
+    <w:tmpl w:val="ADEE100C"/>
+    <w:lvl w:ilvl="0">
+      <w:start w:val="1"/>
+      <w:numFmt w:val="decimal"/>
+      <w:lvlText w:val="%1."/>
+      <w:lvlJc w:val="left"/>
+      <w:pPr>
+        <w:tabs>
+          <w:tab w:val="num" w:pos="720"/>
+        </w:tabs>
+        <w:ind w:left="720" w:hanging="360"/>
+      </w:pPr>
+    </w:lvl>
+    <w:lvl w:ilvl="1" w:tentative="1">
+      <w:start w:val="1"/>
+      <w:numFmt w:val="decimal"/>
+      <w:lvlText w:val="%2."/>
+      <w:lvlJc w:val="left"/>
+      <w:pPr>
+        <w:tabs>
+          <w:tab w:val="num" w:pos="1440"/>
+        </w:tabs>
+        <w:ind w:left="1440" w:hanging="360"/>
+      </w:pPr>
+    </w:lvl>
+    <w:lvl w:ilvl="2" w:tentative="1">
+      <w:start w:val="1"/>
+      <w:numFmt w:val="decimal"/>
+      <w:lvlText w:val="%3."/>
+      <w:lvlJc w:val="left"/>
+      <w:pPr>
+        <w:tabs>
+          <w:tab w:val="num" w:pos="2160"/>
+        </w:tabs>
+        <w:ind w:left="2160" w:hanging="360"/>
+      </w:pPr>
+    </w:lvl>
+    <w:lvl w:ilvl="3" w:tentative="1">
+      <w:start w:val="1"/>
+      <w:numFmt w:val="decimal"/>
+      <w:lvlText w:val="%4."/>
+      <w:lvlJc w:val="left"/>
+      <w:pPr>
+        <w:tabs>
+          <w:tab w:val="num" w:pos="2880"/>
+        </w:tabs>
+        <w:ind w:left="2880" w:hanging="360"/>
+      </w:pPr>
+    </w:lvl>
+    <w:lvl w:ilvl="4" w:tentative="1">
+      <w:start w:val="1"/>
+      <w:numFmt w:val="decimal"/>
+      <w:lvlText w:val="%5."/>
+      <w:lvlJc w:val="left"/>
+      <w:pPr>
+        <w:tabs>
+          <w:tab w:val="num" w:pos="3600"/>
+        </w:tabs>
+        <w:ind w:left="3600" w:hanging="360"/>
+      </w:pPr>
+    </w:lvl>
+    <w:lvl w:ilvl="5" w:tentative="1">
+      <w:start w:val="1"/>
+      <w:numFmt w:val="decimal"/>
+      <w:lvlText w:val="%6."/>
+      <w:lvlJc w:val="left"/>
+      <w:pPr>
+        <w:tabs>
+          <w:tab w:val="num" w:pos="4320"/>
+        </w:tabs>
+        <w:ind w:left="4320" w:hanging="360"/>
+      </w:pPr>
+    </w:lvl>
+    <w:lvl w:ilvl="6" w:tentative="1">
+      <w:start w:val="1"/>
+      <w:numFmt w:val="decimal"/>
+      <w:lvlText w:val="%7."/>
+      <w:lvlJc w:val="left"/>
+      <w:pPr>
+        <w:tabs>
+          <w:tab w:val="num" w:pos="5040"/>
+        </w:tabs>
+        <w:ind w:left="5040" w:hanging="360"/>
+      </w:pPr>
+    </w:lvl>
+    <w:lvl w:ilvl="7" w:tentative="1">
+      <w:start w:val="1"/>
+      <w:numFmt w:val="decimal"/>
+      <w:lvlText w:val="%8."/>
+      <w:lvlJc w:val="left"/>
+      <w:pPr>
+        <w:tabs>
+          <w:tab w:val="num" w:pos="5760"/>
+        </w:tabs>
+        <w:ind w:left="5760" w:hanging="360"/>
+      </w:pPr>
+    </w:lvl>
+    <w:lvl w:ilvl="8" w:tentative="1">
+      <w:start w:val="1"/>
+      <w:numFmt w:val="decimal"/>
+      <w:lvlText w:val="%9."/>
+      <w:lvlJc w:val="left"/>
+      <w:pPr>
+        <w:tabs>
+          <w:tab w:val="num" w:pos="6480"/>
+        </w:tabs>
+        <w:ind w:left="6480" w:hanging="360"/>
+      </w:pPr>
+    </w:lvl>
+  </w:abstractNum>
+  <w:abstractNum w:abstractNumId="5" w15:restartNumberingAfterBreak="0">
     <w:nsid w:val="559155AE"/>
     <w:multiLevelType w:val="multilevel"/>
     <w:tmpl w:val="69601598"/>
@@ -1514,7 +1684,7 @@
       </w:rPr>
     </w:lvl>
   </w:abstractNum>
-  <w:abstractNum w:abstractNumId="4" w15:restartNumberingAfterBreak="0">
+  <w:abstractNum w:abstractNumId="6" w15:restartNumberingAfterBreak="0">
     <w:nsid w:val="628E345C"/>
     <w:multiLevelType w:val="multilevel"/>
     <w:tmpl w:val="D71013EA"/>
@@ -1663,7 +1833,7 @@
       </w:rPr>
     </w:lvl>
   </w:abstractNum>
-  <w:abstractNum w:abstractNumId="5" w15:restartNumberingAfterBreak="0">
+  <w:abstractNum w:abstractNumId="7" w15:restartNumberingAfterBreak="0">
     <w:nsid w:val="76834941"/>
     <w:multiLevelType w:val="hybridMultilevel"/>
     <w:tmpl w:val="0A64EA18"/>
@@ -1776,7 +1946,156 @@
       </w:rPr>
     </w:lvl>
   </w:abstractNum>
-  <w:abstractNum w:abstractNumId="6" w15:restartNumberingAfterBreak="0">
+  <w:abstractNum w:abstractNumId="8" w15:restartNumberingAfterBreak="0">
+    <w:nsid w:val="76B67324"/>
+    <w:multiLevelType w:val="multilevel"/>
+    <w:tmpl w:val="16F4D1D0"/>
+    <w:lvl w:ilvl="0">
+      <w:start w:val="1"/>
+      <w:numFmt w:val="bullet"/>
+      <w:lvlText w:val=""/>
+      <w:lvlJc w:val="left"/>
+      <w:pPr>
+        <w:tabs>
+          <w:tab w:val="num" w:pos="720"/>
+        </w:tabs>
+        <w:ind w:left="720" w:hanging="360"/>
+      </w:pPr>
+      <w:rPr>
+        <w:rFonts w:ascii="Symbol" w:hAnsi="Symbol" w:hint="default"/>
+        <w:sz w:val="20"/>
+      </w:rPr>
+    </w:lvl>
+    <w:lvl w:ilvl="1" w:tentative="1">
+      <w:start w:val="1"/>
+      <w:numFmt w:val="bullet"/>
+      <w:lvlText w:val="o"/>
+      <w:lvlJc w:val="left"/>
+      <w:pPr>
+        <w:tabs>
+          <w:tab w:val="num" w:pos="1440"/>
+        </w:tabs>
+        <w:ind w:left="1440" w:hanging="360"/>
+      </w:pPr>
+      <w:rPr>
+        <w:rFonts w:ascii="Courier New" w:hAnsi="Courier New" w:hint="default"/>
+        <w:sz w:val="20"/>
+      </w:rPr>
+    </w:lvl>
+    <w:lvl w:ilvl="2" w:tentative="1">
+      <w:start w:val="1"/>
+      <w:numFmt w:val="bullet"/>
+      <w:lvlText w:val=""/>
+      <w:lvlJc w:val="left"/>
+      <w:pPr>
+        <w:tabs>
+          <w:tab w:val="num" w:pos="2160"/>
+        </w:tabs>
+        <w:ind w:left="2160" w:hanging="360"/>
+      </w:pPr>
+      <w:rPr>
+        <w:rFonts w:ascii="Wingdings" w:hAnsi="Wingdings" w:hint="default"/>
+        <w:sz w:val="20"/>
+      </w:rPr>
+    </w:lvl>
+    <w:lvl w:ilvl="3" w:tentative="1">
+      <w:start w:val="1"/>
+      <w:numFmt w:val="bullet"/>
+      <w:lvlText w:val=""/>
+      <w:lvlJc w:val="left"/>
+      <w:pPr>
+        <w:tabs>
+          <w:tab w:val="num" w:pos="2880"/>
+        </w:tabs>
+        <w:ind w:left="2880" w:hanging="360"/>
+      </w:pPr>
+      <w:rPr>
+        <w:rFonts w:ascii="Wingdings" w:hAnsi="Wingdings" w:hint="default"/>
+        <w:sz w:val="20"/>
+      </w:rPr>
+    </w:lvl>
+    <w:lvl w:ilvl="4" w:tentative="1">
+      <w:start w:val="1"/>
+      <w:numFmt w:val="bullet"/>
+      <w:lvlText w:val=""/>
+      <w:lvlJc w:val="left"/>
+      <w:pPr>
+        <w:tabs>
+          <w:tab w:val="num" w:pos="3600"/>
+        </w:tabs>
+        <w:ind w:left="3600" w:hanging="360"/>
+      </w:pPr>
+      <w:rPr>
+        <w:rFonts w:ascii="Wingdings" w:hAnsi="Wingdings" w:hint="default"/>
+        <w:sz w:val="20"/>
+      </w:rPr>
+    </w:lvl>
+    <w:lvl w:ilvl="5" w:tentative="1">
+      <w:start w:val="1"/>
+      <w:numFmt w:val="bullet"/>
+      <w:lvlText w:val=""/>
+      <w:lvlJc w:val="left"/>
+      <w:pPr>
+        <w:tabs>
+          <w:tab w:val="num" w:pos="4320"/>
+        </w:tabs>
+        <w:ind w:left="4320" w:hanging="360"/>
+      </w:pPr>
+      <w:rPr>
+        <w:rFonts w:ascii="Wingdings" w:hAnsi="Wingdings" w:hint="default"/>
+        <w:sz w:val="20"/>
+      </w:rPr>
+    </w:lvl>
+    <w:lvl w:ilvl="6" w:tentative="1">
+      <w:start w:val="1"/>
+      <w:numFmt w:val="bullet"/>
+      <w:lvlText w:val=""/>
+      <w:lvlJc w:val="left"/>
+      <w:pPr>
+        <w:tabs>
+          <w:tab w:val="num" w:pos="5040"/>
+        </w:tabs>
+        <w:ind w:left="5040" w:hanging="360"/>
+      </w:pPr>
+      <w:rPr>
+        <w:rFonts w:ascii="Wingdings" w:hAnsi="Wingdings" w:hint="default"/>
+        <w:sz w:val="20"/>
+      </w:rPr>
+    </w:lvl>
+    <w:lvl w:ilvl="7" w:tentative="1">
+      <w:start w:val="1"/>
+      <w:numFmt w:val="bullet"/>
+      <w:lvlText w:val=""/>
+      <w:lvlJc w:val="left"/>
+      <w:pPr>
+        <w:tabs>
+          <w:tab w:val="num" w:pos="5760"/>
+        </w:tabs>
+        <w:ind w:left="5760" w:hanging="360"/>
+      </w:pPr>
+      <w:rPr>
+        <w:rFonts w:ascii="Wingdings" w:hAnsi="Wingdings" w:hint="default"/>
+        <w:sz w:val="20"/>
+      </w:rPr>
+    </w:lvl>
+    <w:lvl w:ilvl="8" w:tentative="1">
+      <w:start w:val="1"/>
+      <w:numFmt w:val="bullet"/>
+      <w:lvlText w:val=""/>
+      <w:lvlJc w:val="left"/>
+      <w:pPr>
+        <w:tabs>
+          <w:tab w:val="num" w:pos="6480"/>
+        </w:tabs>
+        <w:ind w:left="6480" w:hanging="360"/>
+      </w:pPr>
+      <w:rPr>
+        <w:rFonts w:ascii="Wingdings" w:hAnsi="Wingdings" w:hint="default"/>
+        <w:sz w:val="20"/>
+      </w:rPr>
+    </w:lvl>
+  </w:abstractNum>
+  <w:abstractNum w:abstractNumId="9" w15:restartNumberingAfterBreak="0">
     <w:nsid w:val="795F022F"/>
     <w:multiLevelType w:val="hybridMultilevel"/>
     <w:tmpl w:val="CFE2C5B4"/>
@@ -1890,25 +2209,34 @@
     </w:lvl>
   </w:abstractNum>
   <w:num w:numId="1">
+    <w:abstractNumId w:val="2"/>
+  </w:num>
+  <w:num w:numId="2">
     <w:abstractNumId w:val="1"/>
   </w:num>
-  <w:num w:numId="2">
+  <w:num w:numId="3">
+    <w:abstractNumId w:val="9"/>
+  </w:num>
+  <w:num w:numId="4">
+    <w:abstractNumId w:val="7"/>
+  </w:num>
+  <w:num w:numId="5">
+    <w:abstractNumId w:val="3"/>
+  </w:num>
+  <w:num w:numId="6">
+    <w:abstractNumId w:val="5"/>
+  </w:num>
+  <w:num w:numId="7">
+    <w:abstractNumId w:val="6"/>
+  </w:num>
+  <w:num w:numId="8">
+    <w:abstractNumId w:val="4"/>
+  </w:num>
+  <w:num w:numId="9">
     <w:abstractNumId w:val="0"/>
   </w:num>
-  <w:num w:numId="3">
-    <w:abstractNumId w:val="6"/>
-  </w:num>
-  <w:num w:numId="4">
-    <w:abstractNumId w:val="5"/>
-  </w:num>
-  <w:num w:numId="5">
-    <w:abstractNumId w:val="2"/>
-  </w:num>
-  <w:num w:numId="6">
-    <w:abstractNumId w:val="3"/>
-  </w:num>
-  <w:num w:numId="7">
-    <w:abstractNumId w:val="4"/>
+  <w:num w:numId="10">
+    <w:abstractNumId w:val="8"/>
   </w:num>
 </w:numbering>
 </file>

</xml_diff>